<commit_message>
Re acomodacion de archivos
El archivo style.css se utilizara de forma predeterminada para evitar repetir código css.
</commit_message>
<xml_diff>
--- a/Documentación de la página web.docx
+++ b/Documentación de la página web.docx
@@ -42,6 +42,51 @@
           <w:lang w:val="es-ES"/>
         </w:rPr>
       </w:pPr>
+    </w:p>
+    <w:p>
+      <w:pPr>
+        <w:rPr>
+          <w:lang w:val="es-ES"/>
+        </w:rPr>
+      </w:pPr>
+      <w:r>
+        <w:rPr>
+          <w:lang w:val="es-ES"/>
+        </w:rPr>
+        <w:t>Explicación archivos:</w:t>
+      </w:r>
+    </w:p>
+    <w:p>
+      <w:pPr>
+        <w:rPr>
+          <w:lang w:val="es-ES"/>
+        </w:rPr>
+      </w:pPr>
+      <w:r>
+        <w:rPr>
+          <w:lang w:val="es-ES"/>
+        </w:rPr>
+        <w:t>Se categorizan las carpetas según corresponde.</w:t>
+      </w:r>
+    </w:p>
+    <w:p>
+      <w:pPr>
+        <w:rPr>
+          <w:lang w:val="es-ES"/>
+        </w:rPr>
+      </w:pPr>
+      <w:r>
+        <w:rPr>
+          <w:lang w:val="es-ES"/>
+        </w:rPr>
+        <w:t>Se utiliza un archivo predeterminado para los estilos del header y footer de la página, buscando que sea igual en todas las paginas del sitio web, este archivo se conecta a todos los html y se crea uno que será el correspondiente al html de la pagina en que nos encontramos.</w:t>
+      </w:r>
+      <w:r>
+        <w:rPr>
+          <w:lang w:val="es-ES"/>
+        </w:rPr>
+        <w:t xml:space="preserve"> De esta forma buscamos no repetir código css, aunque aun así repetimos código html dado que necesitamos copiar el código del header y footer original en nuestro nuevo archivo html, esto se podría solucionar trabajando con react, pero las herramientas del equipo nos limitan a html, css y js.</w:t>
+      </w:r>
     </w:p>
     <w:p>
       <w:pPr>

</xml_diff>